<commit_message>
updating build instructions for FPC 3.2
git-svn-id: https://svn.code.sf.net/p/electricdss/code@2902 d8739450-1e93-4ef4-a0af-c327d92816ff
</commit_message>
<xml_diff>
--- a/trunk/Doc/OpenDSS_FNCS_Build.docx
+++ b/trunk/Doc/OpenDSS_FNCS_Build.docx
@@ -2,6 +2,8 @@
 <file path=word/document.xml><?xml version="1.0" encoding="utf-8"?>
 <w:document xmlns:wpc="http://schemas.microsoft.com/office/word/2010/wordprocessingCanvas" xmlns:cx="http://schemas.microsoft.com/office/drawing/2014/chartex" xmlns:cx1="http://schemas.microsoft.com/office/drawing/2015/9/8/chartex" xmlns:cx2="http://schemas.microsoft.com/office/drawing/2015/10/21/chartex" xmlns:cx3="http://schemas.microsoft.com/office/drawing/2016/5/9/chartex" xmlns:cx4="http://schemas.microsoft.com/office/drawing/2016/5/10/chartex" xmlns:cx5="http://schemas.microsoft.com/office/drawing/2016/5/11/chartex" xmlns:cx6="http://schemas.microsoft.com/office/drawing/2016/5/12/chartex" xmlns:cx7="http://schemas.microsoft.com/office/drawing/2016/5/13/chartex" xmlns:cx8="http://schemas.microsoft.com/office/drawing/2016/5/14/chartex" xmlns:mc="http://schemas.openxmlformats.org/markup-compatibility/2006" xmlns:aink="http://schemas.microsoft.com/office/drawing/2016/ink" xmlns:am3d="http://schemas.microsoft.com/office/drawing/2017/model3d" xmlns:o="urn:schemas-microsoft-com:office:office" xmlns:r="http://schemas.openxmlformats.org/officeDocument/2006/relationships" xmlns:m="http://schemas.openxmlformats.org/officeDocument/2006/math" xmlns:v="urn:schemas-microsoft-com:vml" xmlns:wp14="http://schemas.microsoft.com/office/word/2010/wordprocessingDrawing" xmlns:wp="http://schemas.openxmlformats.org/drawingml/2006/wordprocessingDrawing" xmlns:w10="urn:schemas-microsoft-com:office:word" xmlns:w="http://schemas.openxmlformats.org/wordprocessingml/2006/main" xmlns:w14="http://schemas.microsoft.com/office/word/2010/wordml" xmlns:w15="http://schemas.microsoft.com/office/word/2012/wordml" xmlns:w16cid="http://schemas.microsoft.com/office/word/2016/wordml/cid" xmlns:w16se="http://schemas.microsoft.com/office/word/2015/wordml/symex" xmlns:wpg="http://schemas.microsoft.com/office/word/2010/wordprocessingGroup" xmlns:wpi="http://schemas.microsoft.com/office/word/2010/wordprocessingInk" xmlns:wne="http://schemas.microsoft.com/office/word/2006/wordml" xmlns:wps="http://schemas.microsoft.com/office/word/2010/wordprocessingShape" mc:Ignorable="w14 w15 w16se w16cid wp14">
   <w:body>
+    <w:bookmarkStart w:id="0" w:name="_GoBack" w:displacedByCustomXml="next"/>
+    <w:bookmarkEnd w:id="0" w:displacedByCustomXml="next"/>
     <w:sdt>
       <w:sdtPr>
         <w:rPr>
@@ -985,11 +987,11 @@
       <w:pPr>
         <w:pStyle w:val="Heading1"/>
       </w:pPr>
-      <w:bookmarkStart w:id="0" w:name="_Toc9515254"/>
+      <w:bookmarkStart w:id="1" w:name="_Toc9515254"/>
       <w:r>
         <w:t>Background</w:t>
       </w:r>
-      <w:bookmarkEnd w:id="0"/>
+      <w:bookmarkEnd w:id="1"/>
     </w:p>
     <w:p>
       <w:r>
@@ -1192,10 +1194,10 @@
         <w:t>Free Pascal (FPC)</w:t>
       </w:r>
       <w:r>
-        <w:t xml:space="preserve"> 3.0</w:t>
-      </w:r>
-      <w:r>
-        <w:t>.4</w:t>
+        <w:t xml:space="preserve"> 3.</w:t>
+      </w:r>
+      <w:r>
+        <w:t>2</w:t>
       </w:r>
       <w:r>
         <w:t xml:space="preserve"> on Windows, Linux and Mac OS X. Modern versions of Pascal are object-oriented, but simpler than C++ and Java. There are syntax differences, but a developer who is already comfortable with C++ or Java can be productive in Pascal, too.</w:t>
@@ -1323,11 +1325,11 @@
         <w:lastRenderedPageBreak/>
         <w:fldChar w:fldCharType="end"/>
       </w:r>
-      <w:bookmarkStart w:id="1" w:name="_Toc9515255"/>
+      <w:bookmarkStart w:id="2" w:name="_Toc9515255"/>
       <w:r>
         <w:t>Running Cross-platform OpenDSS</w:t>
       </w:r>
-      <w:bookmarkEnd w:id="1"/>
+      <w:bookmarkEnd w:id="2"/>
     </w:p>
     <w:p>
       <w:pPr>
@@ -1432,7 +1434,15 @@
       </w:r>
       <w:proofErr w:type="spellEnd"/>
       <w:r>
-        <w:t xml:space="preserve">” from a command prompt. This runs the OpenDSS commands in </w:t>
+        <w:t xml:space="preserve">” from a command prompt. This runs the </w:t>
+      </w:r>
+      <w:proofErr w:type="spellStart"/>
+      <w:r>
+        <w:t>OpenDSS</w:t>
+      </w:r>
+      <w:proofErr w:type="spellEnd"/>
+      <w:r>
+        <w:t xml:space="preserve"> commands in </w:t>
       </w:r>
       <w:proofErr w:type="spellStart"/>
       <w:r>
@@ -1488,7 +1498,15 @@
       </w:r>
       <w:proofErr w:type="spellEnd"/>
       <w:r>
-        <w:t xml:space="preserve">” from a command prompt. This runs the OpenDSS commands in </w:t>
+        <w:t xml:space="preserve">” from a command prompt. This runs the </w:t>
+      </w:r>
+      <w:proofErr w:type="spellStart"/>
+      <w:r>
+        <w:t>OpenDSS</w:t>
+      </w:r>
+      <w:proofErr w:type="spellEnd"/>
+      <w:r>
+        <w:t xml:space="preserve"> commands in </w:t>
       </w:r>
       <w:proofErr w:type="spellStart"/>
       <w:r>
@@ -1503,11 +1521,11 @@
       <w:pPr>
         <w:pStyle w:val="Heading2"/>
       </w:pPr>
-      <w:bookmarkStart w:id="2" w:name="_Toc9515256"/>
+      <w:bookmarkStart w:id="3" w:name="_Toc9515256"/>
       <w:r>
         <w:t>Open Issues</w:t>
       </w:r>
-      <w:bookmarkEnd w:id="2"/>
+      <w:bookmarkEnd w:id="3"/>
     </w:p>
     <w:p>
       <w:pPr>
@@ -1541,11 +1559,11 @@
       <w:pPr>
         <w:pStyle w:val="Heading2"/>
       </w:pPr>
-      <w:bookmarkStart w:id="3" w:name="_Toc9515257"/>
+      <w:bookmarkStart w:id="4" w:name="_Toc9515257"/>
       <w:r>
         <w:t>Code Repositories</w:t>
       </w:r>
-      <w:bookmarkEnd w:id="3"/>
+      <w:bookmarkEnd w:id="4"/>
     </w:p>
     <w:p>
       <w:r>
@@ -1654,14 +1672,14 @@
       <w:pPr>
         <w:pStyle w:val="Heading1"/>
       </w:pPr>
-      <w:bookmarkStart w:id="4" w:name="_Toc9515258"/>
+      <w:bookmarkStart w:id="5" w:name="_Toc9515258"/>
       <w:r>
         <w:t>Streamlined</w:t>
       </w:r>
       <w:r>
         <w:t xml:space="preserve"> Build Instructions</w:t>
       </w:r>
-      <w:bookmarkEnd w:id="4"/>
+      <w:bookmarkEnd w:id="5"/>
     </w:p>
     <w:p>
       <w:r>
@@ -1701,10 +1719,16 @@
         <w:t xml:space="preserve"> instructions were tested on Mac OS X </w:t>
       </w:r>
       <w:r>
-        <w:t xml:space="preserve">High </w:t>
-      </w:r>
-      <w:r>
-        <w:t xml:space="preserve">Sierra, Ubuntu 16.04 and Windows 10. On Windows, if not building GridLAB-D, the required preliminary steps are described in a later section.  </w:t>
+        <w:t>Mojave</w:t>
+      </w:r>
+      <w:r>
+        <w:t>, Ubuntu 1</w:t>
+      </w:r>
+      <w:r>
+        <w:t>8</w:t>
+      </w:r>
+      <w:r>
+        <w:t xml:space="preserve">.04 and Windows 10. On Windows, if not building GridLAB-D, the required preliminary steps are described in a later section.  </w:t>
       </w:r>
       <w:r>
         <w:t>On Windows, some steps must be done from an MSYS</w:t>
@@ -1723,13 +1747,13 @@
       <w:pPr>
         <w:pStyle w:val="Heading2"/>
       </w:pPr>
-      <w:bookmarkStart w:id="5" w:name="_Ref9511328"/>
-      <w:bookmarkStart w:id="6" w:name="_Toc9515259"/>
+      <w:bookmarkStart w:id="6" w:name="_Ref9511328"/>
+      <w:bookmarkStart w:id="7" w:name="_Toc9515259"/>
       <w:r>
         <w:t>Prerequisite: GridLAB-D and FNCS are Built</w:t>
       </w:r>
-      <w:bookmarkEnd w:id="5"/>
       <w:bookmarkEnd w:id="6"/>
+      <w:bookmarkEnd w:id="7"/>
     </w:p>
     <w:p>
       <w:r>
@@ -1756,7 +1780,10 @@
         <w:t>Install FPC</w:t>
       </w:r>
       <w:r>
-        <w:t xml:space="preserve"> 3.0</w:t>
+        <w:t xml:space="preserve"> 3.</w:t>
+      </w:r>
+      <w:r>
+        <w:t>2</w:t>
       </w:r>
       <w:r>
         <w:t xml:space="preserve"> or higher</w:t>
@@ -1774,12 +1801,47 @@
         </w:numPr>
       </w:pPr>
       <w:r>
-        <w:t xml:space="preserve">Linux: </w:t>
-      </w:r>
-      <w:proofErr w:type="spellStart"/>
-      <w:r>
-        <w:rPr>
-          <w:b/>
+        <w:t>Linux</w:t>
+      </w:r>
+      <w:r>
+        <w:t>:</w:t>
+      </w:r>
+      <w:r>
+        <w:t xml:space="preserve"> </w:t>
+      </w:r>
+    </w:p>
+    <w:p>
+      <w:pPr>
+        <w:pStyle w:val="ListParagraph"/>
+        <w:numPr>
+          <w:ilvl w:val="2"/>
+          <w:numId w:val="23"/>
+        </w:numPr>
+      </w:pPr>
+      <w:r>
+        <w:t xml:space="preserve">first, remove any older </w:t>
+      </w:r>
+      <w:proofErr w:type="spellStart"/>
+      <w:r>
+        <w:t>fpc</w:t>
+      </w:r>
+      <w:proofErr w:type="spellEnd"/>
+      <w:r>
+        <w:t xml:space="preserve"> </w:t>
+      </w:r>
+      <w:r>
+        <w:t xml:space="preserve">version from </w:t>
+      </w:r>
+      <w:r>
+        <w:rPr>
+          <w:bCs/>
+        </w:rPr>
+        <w:t>“</w:t>
+      </w:r>
+      <w:proofErr w:type="spellStart"/>
+      <w:r>
+        <w:rPr>
+          <w:bCs/>
           <w:i/>
         </w:rPr>
         <w:t>sudo</w:t>
@@ -1787,7 +1849,7 @@
       <w:proofErr w:type="spellEnd"/>
       <w:r>
         <w:rPr>
-          <w:b/>
+          <w:bCs/>
           <w:i/>
         </w:rPr>
         <w:t xml:space="preserve"> apt-get install </w:t>
@@ -1795,34 +1857,54 @@
       <w:proofErr w:type="spellStart"/>
       <w:r>
         <w:rPr>
-          <w:b/>
+          <w:bCs/>
           <w:i/>
         </w:rPr>
         <w:t>fpc</w:t>
       </w:r>
       <w:proofErr w:type="spellEnd"/>
-    </w:p>
-    <w:p>
-      <w:pPr>
-        <w:pStyle w:val="ListParagraph"/>
-        <w:numPr>
-          <w:ilvl w:val="1"/>
+      <w:r>
+        <w:rPr>
+          <w:bCs/>
+          <w:i/>
+        </w:rPr>
+        <w:t>”</w:t>
+      </w:r>
+    </w:p>
+    <w:p>
+      <w:pPr>
+        <w:pStyle w:val="ListParagraph"/>
+        <w:numPr>
+          <w:ilvl w:val="2"/>
           <w:numId w:val="23"/>
         </w:numPr>
       </w:pPr>
       <w:r>
-        <w:t xml:space="preserve">Windows: from </w:t>
+        <w:rPr>
+          <w:bCs/>
+          <w:iCs/>
+        </w:rPr>
+        <w:t xml:space="preserve">from </w:t>
       </w:r>
       <w:hyperlink r:id="rId13" w:history="1">
         <w:r>
           <w:rPr>
             <w:rStyle w:val="Hyperlink"/>
           </w:rPr>
-          <w:t>https://sourceforge.net/projects/freepascal/files/Win32/3.0.4</w:t>
+          <w:t>https://sourceforge.net/projects/freepascal/files/Linux/3.2.0/</w:t>
         </w:r>
       </w:hyperlink>
       <w:r>
-        <w:t>, you need the base win32 installation and then the x86_64 cross-compiler</w:t>
+        <w:t xml:space="preserve">, download, unzip and install </w:t>
+      </w:r>
+      <w:r>
+        <w:rPr>
+          <w:b/>
+          <w:bCs/>
+          <w:i/>
+          <w:iCs/>
+        </w:rPr>
+        <w:t>fpc-3.2.0-x86_64-linux.tar</w:t>
       </w:r>
     </w:p>
     <w:p>
@@ -1834,20 +1916,56 @@
         </w:numPr>
       </w:pPr>
       <w:r>
-        <w:t xml:space="preserve">Mac: </w:t>
-      </w:r>
-      <w:r>
-        <w:t xml:space="preserve">from </w:t>
+        <w:t>Windows: from</w:t>
+      </w:r>
+      <w:r>
+        <w:t xml:space="preserve"> </w:t>
       </w:r>
       <w:hyperlink r:id="rId14" w:history="1">
         <w:r>
           <w:rPr>
             <w:rStyle w:val="Hyperlink"/>
           </w:rPr>
-          <w:t>https://sourceforge.net/projects/freepascal/files/Mac OS X/3.0.4/</w:t>
+          <w:t>https://sourceforge.net/projects/freepascal/files/Win32/3.2.0/</w:t>
         </w:r>
       </w:hyperlink>
       <w:r>
+        <w:t xml:space="preserve">, you need the base win32 installation </w:t>
+      </w:r>
+      <w:r>
+        <w:t xml:space="preserve">for i386 </w:t>
+      </w:r>
+      <w:r>
+        <w:t>and then the x86_64 cross-compiler</w:t>
+      </w:r>
+    </w:p>
+    <w:p>
+      <w:pPr>
+        <w:pStyle w:val="ListParagraph"/>
+        <w:numPr>
+          <w:ilvl w:val="1"/>
+          <w:numId w:val="23"/>
+        </w:numPr>
+      </w:pPr>
+      <w:r>
+        <w:lastRenderedPageBreak/>
+        <w:t xml:space="preserve">Mac: </w:t>
+      </w:r>
+      <w:r>
+        <w:t>from</w:t>
+      </w:r>
+      <w:r>
+        <w:t xml:space="preserve"> </w:t>
+      </w:r>
+      <w:hyperlink r:id="rId15" w:history="1">
+        <w:r>
+          <w:rPr>
+            <w:rStyle w:val="Hyperlink"/>
+          </w:rPr>
+          <w:t>https://sourceforge.net/projects/freepascal/files/Mac%20OS%20X/3.2.0/</w:t>
+        </w:r>
+      </w:hyperlink>
+      <w:r>
         <w:t>, you need the intel-</w:t>
       </w:r>
       <w:proofErr w:type="spellStart"/>
@@ -1914,7 +2032,6 @@
           <w:b/>
           <w:i/>
         </w:rPr>
-        <w:lastRenderedPageBreak/>
         <w:t>mkdir</w:t>
       </w:r>
       <w:proofErr w:type="spellEnd"/>
@@ -3018,8 +3135,17 @@
           <w:b/>
           <w:i/>
         </w:rPr>
-        <w:t xml:space="preserve"> OpenDSS</w:t>
-      </w:r>
+        <w:t xml:space="preserve"> </w:t>
+      </w:r>
+      <w:proofErr w:type="spellStart"/>
+      <w:r>
+        <w:rPr>
+          <w:b/>
+          <w:i/>
+        </w:rPr>
+        <w:t>OpenDSS</w:t>
+      </w:r>
+      <w:proofErr w:type="spellEnd"/>
       <w:r>
         <w:t xml:space="preserve"> or </w:t>
       </w:r>
@@ -3060,6 +3186,7 @@
         </w:numPr>
       </w:pPr>
       <w:r>
+        <w:lastRenderedPageBreak/>
         <w:t>Strategy 1: grab everything with</w:t>
       </w:r>
     </w:p>
@@ -3115,7 +3242,6 @@
         <w:rPr>
           <w:b/>
         </w:rPr>
-        <w:lastRenderedPageBreak/>
         <w:t>svn</w:t>
       </w:r>
       <w:proofErr w:type="spellEnd"/>
@@ -3659,8 +3785,16 @@
         <w:rPr>
           <w:b/>
         </w:rPr>
-        <w:t xml:space="preserve"> update --set-depth infinity Source/General</w:t>
-      </w:r>
+        <w:t xml:space="preserve"> update –set-depth infinity Source/</w:t>
+      </w:r>
+      <w:proofErr w:type="spellStart"/>
+      <w:r>
+        <w:rPr>
+          <w:b/>
+        </w:rPr>
+        <w:t>epiktimer</w:t>
+      </w:r>
+      <w:proofErr w:type="spellEnd"/>
     </w:p>
     <w:p>
       <w:pPr>
@@ -3674,7 +3808,6 @@
           <w:b/>
         </w:rPr>
       </w:pPr>
-      <w:bookmarkStart w:id="7" w:name="_GoBack"/>
       <w:proofErr w:type="spellStart"/>
       <w:r>
         <w:rPr>
@@ -3687,18 +3820,9 @@
         <w:rPr>
           <w:b/>
         </w:rPr>
-        <w:t xml:space="preserve"> update --set-depth infinity Source/</w:t>
-      </w:r>
-      <w:proofErr w:type="spellStart"/>
-      <w:r>
-        <w:rPr>
-          <w:b/>
-        </w:rPr>
-        <w:t>generics.collections</w:t>
-      </w:r>
-      <w:proofErr w:type="spellEnd"/>
-    </w:p>
-    <w:bookmarkEnd w:id="7"/>
+        <w:t xml:space="preserve"> update --set-depth infinity Source/General</w:t>
+      </w:r>
+    </w:p>
     <w:p>
       <w:pPr>
         <w:pStyle w:val="ListParagraph"/>
@@ -3708,23 +3832,35 @@
         </w:numPr>
         <w:ind w:left="1800"/>
         <w:rPr>
-          <w:b/>
-        </w:rPr>
-      </w:pPr>
-      <w:proofErr w:type="spellStart"/>
-      <w:r>
-        <w:rPr>
-          <w:b/>
+          <w:bCs/>
+          <w:color w:val="BFBFBF" w:themeColor="background1" w:themeShade="BF"/>
+        </w:rPr>
+      </w:pPr>
+      <w:proofErr w:type="spellStart"/>
+      <w:r>
+        <w:rPr>
+          <w:bCs/>
+          <w:color w:val="BFBFBF" w:themeColor="background1" w:themeShade="BF"/>
         </w:rPr>
         <w:t>svn</w:t>
       </w:r>
       <w:proofErr w:type="spellEnd"/>
       <w:r>
         <w:rPr>
-          <w:b/>
-        </w:rPr>
-        <w:t xml:space="preserve"> update --set-depth infinity Source/Meters</w:t>
-      </w:r>
+          <w:bCs/>
+          <w:color w:val="BFBFBF" w:themeColor="background1" w:themeShade="BF"/>
+        </w:rPr>
+        <w:t xml:space="preserve"> update --set-depth infinity Source/</w:t>
+      </w:r>
+      <w:proofErr w:type="spellStart"/>
+      <w:r>
+        <w:rPr>
+          <w:bCs/>
+          <w:color w:val="BFBFBF" w:themeColor="background1" w:themeShade="BF"/>
+        </w:rPr>
+        <w:t>generics.collections</w:t>
+      </w:r>
+      <w:proofErr w:type="spellEnd"/>
     </w:p>
     <w:p>
       <w:pPr>
@@ -3750,13 +3886,7 @@
         <w:rPr>
           <w:b/>
         </w:rPr>
-        <w:t xml:space="preserve"> update --set-depth infinity Source/</w:t>
-      </w:r>
-      <w:r>
-        <w:rPr>
-          <w:b/>
-        </w:rPr>
-        <w:t>Shared</w:t>
+        <w:t xml:space="preserve"> update --set-depth infinity Source/Meters</w:t>
       </w:r>
     </w:p>
     <w:p>
@@ -3783,7 +3913,13 @@
         <w:rPr>
           <w:b/>
         </w:rPr>
-        <w:t xml:space="preserve"> update --set-depth infinity Source/Parser</w:t>
+        <w:t xml:space="preserve"> update --set-depth infinity Source/</w:t>
+      </w:r>
+      <w:r>
+        <w:rPr>
+          <w:b/>
+        </w:rPr>
+        <w:t>Shared</w:t>
       </w:r>
     </w:p>
     <w:p>
@@ -3810,16 +3946,8 @@
         <w:rPr>
           <w:b/>
         </w:rPr>
-        <w:t xml:space="preserve"> update --set-depth infinity Source/</w:t>
-      </w:r>
-      <w:proofErr w:type="spellStart"/>
-      <w:r>
-        <w:rPr>
-          <w:b/>
-        </w:rPr>
-        <w:t>PCElements</w:t>
-      </w:r>
-      <w:proofErr w:type="spellEnd"/>
+        <w:t xml:space="preserve"> update --set-depth infinity Source/Parser</w:t>
+      </w:r>
     </w:p>
     <w:p>
       <w:pPr>
@@ -3852,6 +3980,41 @@
         <w:rPr>
           <w:b/>
         </w:rPr>
+        <w:t>PCElements</w:t>
+      </w:r>
+      <w:proofErr w:type="spellEnd"/>
+    </w:p>
+    <w:p>
+      <w:pPr>
+        <w:pStyle w:val="ListParagraph"/>
+        <w:numPr>
+          <w:ilvl w:val="2"/>
+          <w:numId w:val="7"/>
+        </w:numPr>
+        <w:ind w:left="1800"/>
+        <w:rPr>
+          <w:b/>
+        </w:rPr>
+      </w:pPr>
+      <w:proofErr w:type="spellStart"/>
+      <w:r>
+        <w:rPr>
+          <w:b/>
+        </w:rPr>
+        <w:t>svn</w:t>
+      </w:r>
+      <w:proofErr w:type="spellEnd"/>
+      <w:r>
+        <w:rPr>
+          <w:b/>
+        </w:rPr>
+        <w:t xml:space="preserve"> update --set-depth infinity Source/</w:t>
+      </w:r>
+      <w:proofErr w:type="spellStart"/>
+      <w:r>
+        <w:rPr>
+          <w:b/>
+        </w:rPr>
         <w:t>PDElements</w:t>
       </w:r>
       <w:proofErr w:type="spellEnd"/>
@@ -4150,7 +4313,7 @@
       <w:r>
         <w:t xml:space="preserve">. In that case, unzip </w:t>
       </w:r>
-      <w:hyperlink r:id="rId15" w:history="1">
+      <w:hyperlink r:id="rId16" w:history="1">
         <w:r>
           <w:rPr>
             <w:rStyle w:val="Hyperlink"/>
@@ -4297,7 +4460,15 @@
       </w:r>
       <w:proofErr w:type="spellEnd"/>
       <w:r>
-        <w:t>/OpenDSS/Source/CMD/</w:t>
+        <w:t>/</w:t>
+      </w:r>
+      <w:proofErr w:type="spellStart"/>
+      <w:r>
+        <w:t>OpenDSS</w:t>
+      </w:r>
+      <w:proofErr w:type="spellEnd"/>
+      <w:r>
+        <w:t>/Source/CMD/</w:t>
       </w:r>
       <w:proofErr w:type="spellStart"/>
       <w:r>
@@ -4305,7 +4476,11 @@
       </w:r>
       <w:proofErr w:type="spellEnd"/>
       <w:r>
-        <w:t xml:space="preserve"> from the Lazarus IDE. The IDE provides more convenient management of project files, builds and error messages. To install the IDE o</w:t>
+        <w:t xml:space="preserve"> from the Lazarus IDE. The IDE provides more convenient management of project files, builds and error </w:t>
+      </w:r>
+      <w:r>
+        <w:lastRenderedPageBreak/>
+        <w:t>messages. To install the IDE o</w:t>
       </w:r>
       <w:r>
         <w:t>n Ubuntu</w:t>
@@ -4345,9 +4520,21 @@
         <w:t>you can download a combined package of</w:t>
       </w:r>
       <w:r>
-        <w:t xml:space="preserve"> Lazarus 1.6 and FPC 3.0 from </w:t>
-      </w:r>
-      <w:hyperlink r:id="rId16" w:history="1">
+        <w:t xml:space="preserve"> Lazarus </w:t>
+      </w:r>
+      <w:r>
+        <w:t>2.0</w:t>
+      </w:r>
+      <w:r>
+        <w:t xml:space="preserve"> and FPC 3.</w:t>
+      </w:r>
+      <w:r>
+        <w:t>2</w:t>
+      </w:r>
+      <w:r>
+        <w:t xml:space="preserve"> from </w:t>
+      </w:r>
+      <w:hyperlink r:id="rId17" w:history="1">
         <w:r>
           <w:rPr>
             <w:rStyle w:val="Hyperlink"/>
@@ -4363,7 +4550,7 @@
       <w:r>
         <w:t xml:space="preserve"> </w:t>
       </w:r>
-      <w:hyperlink r:id="rId17" w:history="1">
+      <w:hyperlink r:id="rId18" w:history="1">
         <w:r>
           <w:rPr>
             <w:rStyle w:val="Hyperlink"/>
@@ -4397,7 +4584,6 @@
         <w:t xml:space="preserve">) and </w:t>
       </w:r>
       <w:r>
-        <w:lastRenderedPageBreak/>
         <w:t xml:space="preserve">possibly </w:t>
       </w:r>
       <w:r>
@@ -4477,7 +4663,7 @@
       <w:r>
         <w:t xml:space="preserve">GCC from </w:t>
       </w:r>
-      <w:hyperlink r:id="rId18" w:history="1">
+      <w:hyperlink r:id="rId19" w:history="1">
         <w:r>
           <w:rPr>
             <w:rStyle w:val="Hyperlink"/>
@@ -4497,7 +4683,7 @@
       <w:r>
         <w:t xml:space="preserve">Download and install just MSYS 1.0.11 from </w:t>
       </w:r>
-      <w:hyperlink r:id="rId19" w:history="1">
+      <w:hyperlink r:id="rId20" w:history="1">
         <w:r>
           <w:rPr>
             <w:rStyle w:val="Hyperlink"/>
@@ -4558,7 +4744,7 @@
       <w:r>
         <w:t xml:space="preserve"> from </w:t>
       </w:r>
-      <w:hyperlink r:id="rId20" w:history="1">
+      <w:hyperlink r:id="rId21" w:history="1">
         <w:r>
           <w:rPr>
             <w:rStyle w:val="Hyperlink"/>
@@ -4594,7 +4780,7 @@
       <w:r>
         <w:t xml:space="preserve">If you don’t have a Git client, install from </w:t>
       </w:r>
-      <w:hyperlink r:id="rId21" w:history="1">
+      <w:hyperlink r:id="rId22" w:history="1">
         <w:r>
           <w:rPr>
             <w:rStyle w:val="Hyperlink"/>
@@ -4631,7 +4817,7 @@
       <w:r>
         <w:t xml:space="preserve">You may also install the command line Git from </w:t>
       </w:r>
-      <w:hyperlink r:id="rId22" w:history="1">
+      <w:hyperlink r:id="rId23" w:history="1">
         <w:r>
           <w:rPr>
             <w:rStyle w:val="Hyperlink"/>
@@ -4659,7 +4845,7 @@
       <w:r>
         <w:t xml:space="preserve">, install from </w:t>
       </w:r>
-      <w:hyperlink r:id="rId23" w:history="1">
+      <w:hyperlink r:id="rId24" w:history="1">
         <w:r>
           <w:rPr>
             <w:rStyle w:val="Hyperlink"/>
@@ -4748,7 +4934,7 @@
           <w:numId w:val="29"/>
         </w:numPr>
       </w:pPr>
-      <w:hyperlink r:id="rId24" w:history="1">
+      <w:hyperlink r:id="rId25" w:history="1">
         <w:r>
           <w:rPr>
             <w:rStyle w:val="Hyperlink"/>
@@ -4783,7 +4969,7 @@
           <w:szCs w:val="24"/>
         </w:rPr>
       </w:pPr>
-      <w:hyperlink r:id="rId25" w:history="1">
+      <w:hyperlink r:id="rId26" w:history="1">
         <w:r>
           <w:rPr>
             <w:rStyle w:val="Hyperlink"/>
@@ -4815,7 +5001,7 @@
           <w:szCs w:val="24"/>
         </w:rPr>
       </w:pPr>
-      <w:hyperlink r:id="rId26" w:history="1">
+      <w:hyperlink r:id="rId27" w:history="1">
         <w:r>
           <w:rPr>
             <w:rStyle w:val="Hyperlink"/>
@@ -4847,7 +5033,7 @@
           <w:szCs w:val="24"/>
         </w:rPr>
       </w:pPr>
-      <w:hyperlink r:id="rId27" w:history="1">
+      <w:hyperlink r:id="rId28" w:history="1">
         <w:r>
           <w:rPr>
             <w:rStyle w:val="Hyperlink"/>
@@ -4860,6 +5046,7 @@
     </w:p>
     <w:p>
       <w:r>
+        <w:lastRenderedPageBreak/>
         <w:t>The</w:t>
       </w:r>
       <w:r>
@@ -4898,7 +5085,15 @@
       </w:r>
       <w:proofErr w:type="spellEnd"/>
       <w:r>
-        <w:t xml:space="preserve">/OpenDSS/Source/DDLL, </w:t>
+        <w:t>/</w:t>
+      </w:r>
+      <w:proofErr w:type="spellStart"/>
+      <w:r>
+        <w:t>OpenDSS</w:t>
+      </w:r>
+      <w:proofErr w:type="spellEnd"/>
+      <w:r>
+        <w:t xml:space="preserve">/Source/DDLL, </w:t>
       </w:r>
       <w:r>
         <w:t>use</w:t>
@@ -4948,7 +5143,15 @@
       </w:r>
       <w:proofErr w:type="spellEnd"/>
       <w:r>
-        <w:t>/OpenDSS/Source/DDLL/</w:t>
+        <w:t>/</w:t>
+      </w:r>
+      <w:proofErr w:type="spellStart"/>
+      <w:r>
+        <w:t>OpenDSS</w:t>
+      </w:r>
+      <w:proofErr w:type="spellEnd"/>
+      <w:r>
+        <w:t>/Source/DDLL/</w:t>
       </w:r>
       <w:proofErr w:type="spellStart"/>
       <w:r>
@@ -4962,7 +5165,6 @@
       </w:pPr>
       <w:bookmarkStart w:id="11" w:name="_Toc9515263"/>
       <w:r>
-        <w:lastRenderedPageBreak/>
         <w:t>FNCS Example for OpenDSS</w:t>
       </w:r>
       <w:bookmarkEnd w:id="11"/>
@@ -5082,7 +5284,7 @@
                     </pic:cNvPicPr>
                   </pic:nvPicPr>
                   <pic:blipFill>
-                    <a:blip r:embed="rId28" cstate="print"/>
+                    <a:blip r:embed="rId29" cstate="print"/>
                     <a:srcRect/>
                     <a:stretch>
                       <a:fillRect/>
@@ -5124,7 +5326,7 @@
                     <pic:cNvPicPr/>
                   </pic:nvPicPr>
                   <pic:blipFill>
-                    <a:blip r:embed="rId29"/>
+                    <a:blip r:embed="rId30"/>
                     <a:stretch>
                       <a:fillRect/>
                     </a:stretch>
@@ -5720,7 +5922,15 @@
     <w:p/>
     <w:p>
       <w:r>
-        <w:t xml:space="preserve">The FNCS configuration file for OpenDSS, </w:t>
+        <w:t xml:space="preserve">The FNCS configuration file for </w:t>
+      </w:r>
+      <w:proofErr w:type="spellStart"/>
+      <w:r>
+        <w:t>OpenDSS</w:t>
+      </w:r>
+      <w:proofErr w:type="spellEnd"/>
+      <w:r>
+        <w:t xml:space="preserve">, </w:t>
       </w:r>
       <w:proofErr w:type="spellStart"/>
       <w:proofErr w:type="gramStart"/>
@@ -5904,6 +6114,7 @@
     </w:p>
     <w:p>
       <w:r>
+        <w:lastRenderedPageBreak/>
         <w:t xml:space="preserve">For now, OpenDSS only subscribes to scripted text commands, which is enough for the </w:t>
       </w:r>
       <w:proofErr w:type="spellStart"/>
@@ -5945,11 +6156,7 @@
       <w:proofErr w:type="spellEnd"/>
       <w:proofErr w:type="gramEnd"/>
       <w:r>
-        <w:t xml:space="preserve">, reproduced below. The commands from 0 to 9 ns set up the simulation according to OpenDSS syntax. See the documentation that comes with </w:t>
-      </w:r>
-      <w:r>
-        <w:lastRenderedPageBreak/>
-        <w:t>OpenDSS for more details on the syntax and features.  The command at 10 ns requests the start of an 86400s simulation, which actually begins at 1s or 1e9 ns.</w:t>
+        <w:t>, reproduced below. The commands from 0 to 9 ns set up the simulation according to OpenDSS syntax. See the documentation that comes with OpenDSS for more details on the syntax and features.  The command at 10 ns requests the start of an 86400s simulation, which actually begins at 1s or 1e9 ns.</w:t>
       </w:r>
     </w:p>
     <w:p>
@@ -6779,6 +6986,7 @@
       </w:pPr>
       <w:proofErr w:type="spellStart"/>
       <w:r>
+        <w:lastRenderedPageBreak/>
         <w:t>CapControl</w:t>
       </w:r>
       <w:proofErr w:type="spellEnd"/>
@@ -6839,7 +7047,6 @@
         <w:pStyle w:val="Heading1"/>
       </w:pPr>
       <w:r>
-        <w:lastRenderedPageBreak/>
         <w:t>Source Code Directories for OpenDSS</w:t>
       </w:r>
     </w:p>
@@ -7053,11 +7260,21 @@
         </w:numPr>
       </w:pPr>
       <w:r>
-        <w:t>Source/EXE</w:t>
-      </w:r>
-      <w:r>
-        <w:t xml:space="preserve"> – a Windows standalone application</w:t>
-      </w:r>
+        <w:t>Source/</w:t>
+      </w:r>
+      <w:proofErr w:type="spellStart"/>
+      <w:r>
+        <w:t>epiktimer</w:t>
+      </w:r>
+      <w:proofErr w:type="spellEnd"/>
+      <w:r>
+        <w:t xml:space="preserve"> – a cross-platform implementation and wrapper of </w:t>
+      </w:r>
+      <w:proofErr w:type="spellStart"/>
+      <w:r>
+        <w:t>QueryPerformance</w:t>
+      </w:r>
+      <w:proofErr w:type="spellEnd"/>
     </w:p>
     <w:p>
       <w:pPr>
@@ -7068,7 +7285,10 @@
         </w:numPr>
       </w:pPr>
       <w:r>
-        <w:t>Source/Executive – executes the scripted commands, contains the on-line help text</w:t>
+        <w:t>Source/EXE</w:t>
+      </w:r>
+      <w:r>
+        <w:t xml:space="preserve"> – a Windows standalone application</w:t>
       </w:r>
     </w:p>
     <w:p>
@@ -7080,7 +7300,7 @@
         </w:numPr>
       </w:pPr>
       <w:r>
-        <w:t>Source/Forms – GUI components, to be avoided in the Lazarus/FPC version</w:t>
+        <w:t>Source/Executive – executes the scripted commands, contains the on-line help text</w:t>
       </w:r>
     </w:p>
     <w:p>
@@ -7092,18 +7312,7 @@
         </w:numPr>
       </w:pPr>
       <w:r>
-        <w:t>Source/General</w:t>
-      </w:r>
-      <w:r>
-        <w:t xml:space="preserve"> – elements that support PC and PD elements, including line codes, wires, spacings, transformer codes, </w:t>
-      </w:r>
-      <w:proofErr w:type="spellStart"/>
-      <w:r>
-        <w:t>loadshapes</w:t>
-      </w:r>
-      <w:proofErr w:type="spellEnd"/>
-      <w:r>
-        <w:t>, curves, etc.</w:t>
+        <w:t>Source/Forms – GUI components, to be avoided in the Lazarus/FPC version</w:t>
       </w:r>
     </w:p>
     <w:p>
@@ -7115,10 +7324,23 @@
         </w:numPr>
       </w:pPr>
       <w:r>
-        <w:t>Source/IndMach012a</w:t>
-      </w:r>
-      <w:r>
-        <w:t xml:space="preserve"> – a dynamic induction machine model that we are not using, but it does provide an example of interfacing a new component to OpenDSS as a DLL</w:t>
+        <w:t>Source/</w:t>
+      </w:r>
+      <w:proofErr w:type="spellStart"/>
+      <w:r>
+        <w:t>generics.collections</w:t>
+      </w:r>
+      <w:proofErr w:type="spellEnd"/>
+      <w:r>
+        <w:t xml:space="preserve"> – will be removed in favor of support now built in to </w:t>
+      </w:r>
+      <w:proofErr w:type="spellStart"/>
+      <w:r>
+        <w:t>fpc</w:t>
+      </w:r>
+      <w:proofErr w:type="spellEnd"/>
+      <w:r>
+        <w:t xml:space="preserve"> 3.2</w:t>
       </w:r>
     </w:p>
     <w:p>
@@ -7130,10 +7352,18 @@
         </w:numPr>
       </w:pPr>
       <w:r>
-        <w:t>Source/Meters</w:t>
-      </w:r>
-      <w:r>
-        <w:t xml:space="preserve"> – sensors, monitors and energy meters (these are not billing meters as in GridLAB-D)</w:t>
+        <w:t>Source/General</w:t>
+      </w:r>
+      <w:r>
+        <w:t xml:space="preserve"> – elements that support PC and PD elements, including line codes, wires, spacings, transformer codes, </w:t>
+      </w:r>
+      <w:proofErr w:type="spellStart"/>
+      <w:r>
+        <w:t>loadshapes</w:t>
+      </w:r>
+      <w:proofErr w:type="spellEnd"/>
+      <w:r>
+        <w:t>, curves, etc.</w:t>
       </w:r>
     </w:p>
     <w:p>
@@ -7145,10 +7375,10 @@
         </w:numPr>
       </w:pPr>
       <w:r>
-        <w:t>Source/Parser</w:t>
-      </w:r>
-      <w:r>
-        <w:t xml:space="preserve"> – parses text input</w:t>
+        <w:t>Source/IndMach012a</w:t>
+      </w:r>
+      <w:r>
+        <w:t xml:space="preserve"> – a dynamic induction machine model that we are not using, but it does provide an example of interfacing a new component to OpenDSS as a DLL</w:t>
       </w:r>
     </w:p>
     <w:p>
@@ -7160,15 +7390,10 @@
         </w:numPr>
       </w:pPr>
       <w:r>
-        <w:t>Source/</w:t>
-      </w:r>
-      <w:proofErr w:type="spellStart"/>
-      <w:r>
-        <w:t>PCElements</w:t>
-      </w:r>
-      <w:proofErr w:type="spellEnd"/>
-      <w:r>
-        <w:t xml:space="preserve"> – power conversion (PC) elements like load, generation, PV, storage</w:t>
+        <w:t>Source/Meters</w:t>
+      </w:r>
+      <w:r>
+        <w:t xml:space="preserve"> – sensors, monitors and energy meters (these are not billing meters as in GridLAB-D)</w:t>
       </w:r>
     </w:p>
     <w:p>
@@ -7180,15 +7405,10 @@
         </w:numPr>
       </w:pPr>
       <w:r>
-        <w:t>Source/</w:t>
-      </w:r>
-      <w:proofErr w:type="spellStart"/>
-      <w:r>
-        <w:t>PDElements</w:t>
-      </w:r>
-      <w:proofErr w:type="spellEnd"/>
-      <w:r>
-        <w:t xml:space="preserve"> – power delivery (PD) elements like transformers and lines, also capacitors.</w:t>
+        <w:t>Source/Parser</w:t>
+      </w:r>
+      <w:r>
+        <w:t xml:space="preserve"> – parses text input</w:t>
       </w:r>
     </w:p>
     <w:p>
@@ -7200,10 +7420,15 @@
         </w:numPr>
       </w:pPr>
       <w:r>
-        <w:t>Source/Plot</w:t>
-      </w:r>
-      <w:r>
-        <w:t xml:space="preserve"> – plots the circuit layouts and output values; not supported in Lazarus/FPC version</w:t>
+        <w:t>Source/</w:t>
+      </w:r>
+      <w:proofErr w:type="spellStart"/>
+      <w:r>
+        <w:t>PCElements</w:t>
+      </w:r>
+      <w:proofErr w:type="spellEnd"/>
+      <w:r>
+        <w:t xml:space="preserve"> – power conversion (PC) elements like load, generation, PV, storage</w:t>
       </w:r>
     </w:p>
     <w:p>
@@ -7215,10 +7440,15 @@
         </w:numPr>
       </w:pPr>
       <w:r>
-        <w:t>Source/Shared</w:t>
-      </w:r>
-      <w:r>
-        <w:t xml:space="preserve"> – supporting complex numbers, hash lists, registry access, etc.</w:t>
+        <w:t>Source/</w:t>
+      </w:r>
+      <w:proofErr w:type="spellStart"/>
+      <w:r>
+        <w:t>PDElements</w:t>
+      </w:r>
+      <w:proofErr w:type="spellEnd"/>
+      <w:r>
+        <w:t xml:space="preserve"> – power delivery (PD) elements like transformers and lines, also capacitors.</w:t>
       </w:r>
     </w:p>
     <w:p>
@@ -7230,10 +7460,10 @@
         </w:numPr>
       </w:pPr>
       <w:r>
-        <w:t>Source/TCP_IP</w:t>
-      </w:r>
-      <w:r>
-        <w:t xml:space="preserve"> – counterpart of the GridLAB-D server mode; which we are not using</w:t>
+        <w:t>Source/Plot</w:t>
+      </w:r>
+      <w:r>
+        <w:t xml:space="preserve"> – plots the circuit layouts and output values; not supported in Lazarus/FPC version</w:t>
       </w:r>
     </w:p>
     <w:p>
@@ -7245,23 +7475,10 @@
         </w:numPr>
       </w:pPr>
       <w:r>
-        <w:t>Source/</w:t>
-      </w:r>
-      <w:proofErr w:type="spellStart"/>
-      <w:r>
-        <w:t>TPerlRegEx</w:t>
-      </w:r>
-      <w:proofErr w:type="spellEnd"/>
-      <w:r>
-        <w:t xml:space="preserve"> – supports the </w:t>
-      </w:r>
-      <w:proofErr w:type="spellStart"/>
-      <w:r>
-        <w:t>batchedit</w:t>
-      </w:r>
-      <w:proofErr w:type="spellEnd"/>
-      <w:r>
-        <w:t xml:space="preserve"> command</w:t>
+        <w:t>Source/Shared</w:t>
+      </w:r>
+      <w:r>
+        <w:t xml:space="preserve"> – supporting complex numbers, hash lists, registry access, etc.</w:t>
       </w:r>
     </w:p>
     <w:p>
@@ -7273,6 +7490,49 @@
         </w:numPr>
       </w:pPr>
       <w:r>
+        <w:t>Source/TCP_IP</w:t>
+      </w:r>
+      <w:r>
+        <w:t xml:space="preserve"> – counterpart of the GridLAB-D server mode; which we are not using</w:t>
+      </w:r>
+    </w:p>
+    <w:p>
+      <w:pPr>
+        <w:pStyle w:val="ListParagraph"/>
+        <w:numPr>
+          <w:ilvl w:val="0"/>
+          <w:numId w:val="32"/>
+        </w:numPr>
+      </w:pPr>
+      <w:r>
+        <w:t>Source/</w:t>
+      </w:r>
+      <w:proofErr w:type="spellStart"/>
+      <w:r>
+        <w:t>TPerlRegEx</w:t>
+      </w:r>
+      <w:proofErr w:type="spellEnd"/>
+      <w:r>
+        <w:t xml:space="preserve"> – supports the </w:t>
+      </w:r>
+      <w:proofErr w:type="spellStart"/>
+      <w:r>
+        <w:t>batchedit</w:t>
+      </w:r>
+      <w:proofErr w:type="spellEnd"/>
+      <w:r>
+        <w:t xml:space="preserve"> command</w:t>
+      </w:r>
+    </w:p>
+    <w:p>
+      <w:pPr>
+        <w:pStyle w:val="ListParagraph"/>
+        <w:numPr>
+          <w:ilvl w:val="0"/>
+          <w:numId w:val="32"/>
+        </w:numPr>
+      </w:pPr>
+      <w:r>
         <w:t>Source/x64 and Source/x86</w:t>
       </w:r>
       <w:r>
@@ -7289,8 +7549,8 @@
       </w:r>
     </w:p>
     <w:sectPr>
-      <w:headerReference w:type="default" r:id="rId30"/>
-      <w:footerReference w:type="default" r:id="rId31"/>
+      <w:headerReference w:type="default" r:id="rId31"/>
+      <w:footerReference w:type="default" r:id="rId32"/>
       <w:pgSz w:w="12240" w:h="15840"/>
       <w:pgMar w:top="1440" w:right="1440" w:bottom="1440" w:left="1440" w:header="720" w:footer="720" w:gutter="0"/>
       <w:cols w:space="720"/>
@@ -7383,7 +7643,7 @@
       <w:rPr>
         <w:noProof/>
       </w:rPr>
-      <w:t>11/12/2019</w:t>
+      <w:t>7/9/2020</w:t>
     </w:r>
     <w:r>
       <w:rPr>
@@ -10621,7 +10881,7 @@
       </w:pPr>
     </w:pPrDefault>
   </w:docDefaults>
-  <w:latentStyles w:defLockedState="0" w:defUIPriority="99" w:defSemiHidden="0" w:defUnhideWhenUsed="0" w:defQFormat="0" w:count="376">
+  <w:latentStyles w:defLockedState="0" w:defUIPriority="99" w:defSemiHidden="0" w:defUnhideWhenUsed="0" w:defQFormat="0" w:count="377">
     <w:lsdException w:name="Normal" w:uiPriority="0" w:qFormat="1"/>
     <w:lsdException w:name="heading 1" w:uiPriority="9" w:qFormat="1"/>
     <w:lsdException w:name="heading 2" w:semiHidden="1" w:uiPriority="9" w:unhideWhenUsed="1" w:qFormat="1"/>
@@ -10987,6 +11247,7 @@
     <w:lsdException w:name="Mention" w:semiHidden="1" w:unhideWhenUsed="1"/>
     <w:lsdException w:name="Smart Hyperlink" w:semiHidden="1" w:unhideWhenUsed="1"/>
     <w:lsdException w:name="Smart Link" w:semiHidden="1" w:unhideWhenUsed="1"/>
+    <w:lsdException w:name="Smart Link Error" w:semiHidden="1" w:unhideWhenUsed="1"/>
   </w:latentStyles>
   <w:style w:type="paragraph" w:default="1" w:styleId="Normal">
     <w:name w:val="Normal"/>
@@ -12053,7 +12314,7 @@
 </file>
 
 <file path=customXml/itemProps1.xml><?xml version="1.0" encoding="utf-8"?>
-<ds:datastoreItem xmlns:ds="http://schemas.openxmlformats.org/officeDocument/2006/customXml" ds:itemID="{CF6804ED-9397-F14A-88AE-331731A6D805}">
+<ds:datastoreItem xmlns:ds="http://schemas.openxmlformats.org/officeDocument/2006/customXml" ds:itemID="{6509897E-462B-414B-A9A9-AE083AB9FF78}">
   <ds:schemaRefs>
     <ds:schemaRef ds:uri="http://schemas.openxmlformats.org/officeDocument/2006/bibliography"/>
   </ds:schemaRefs>

</xml_diff>